<commit_message>
Task 6 Q 1.1
</commit_message>
<xml_diff>
--- a/06 - Lab - Data Structure Basics/Task 6 - Report.docx
+++ b/06 - Lab - Data Structure Basics/Task 6 - Report.docx
@@ -3,7 +3,23 @@
 <w:document xmlns:wpc="http://schemas.microsoft.com/office/word/2010/wordprocessingCanvas" xmlns:cx="http://schemas.microsoft.com/office/drawing/2014/chartex" xmlns:cx1="http://schemas.microsoft.com/office/drawing/2015/9/8/chartex" xmlns:cx2="http://schemas.microsoft.com/office/drawing/2015/10/21/chartex" xmlns:cx3="http://schemas.microsoft.com/office/drawing/2016/5/9/chartex" xmlns:cx4="http://schemas.microsoft.com/office/drawing/2016/5/10/chartex" xmlns:cx5="http://schemas.microsoft.com/office/drawing/2016/5/11/chartex" xmlns:cx6="http://schemas.microsoft.com/office/drawing/2016/5/12/chartex" xmlns:cx7="http://schemas.microsoft.com/office/drawing/2016/5/13/chartex" xmlns:cx8="http://schemas.microsoft.com/office/drawing/2016/5/14/chartex" xmlns:mc="http://schemas.openxmlformats.org/markup-compatibility/2006" xmlns:aink="http://schemas.microsoft.com/office/drawing/2016/ink" xmlns:am3d="http://schemas.microsoft.com/office/drawing/2017/model3d" xmlns:o="urn:schemas-microsoft-com:office:office" xmlns:r="http://schemas.openxmlformats.org/officeDocument/2006/relationships" xmlns:m="http://schemas.openxmlformats.org/officeDocument/2006/math" xmlns:v="urn:schemas-microsoft-com:vml" xmlns:wp14="http://schemas.microsoft.com/office/word/2010/wordprocessingDrawing" xmlns:wp="http://schemas.openxmlformats.org/drawingml/2006/wordprocessingDrawing" xmlns:w10="urn:schemas-microsoft-com:office:word" xmlns:w="http://schemas.openxmlformats.org/wordprocessingml/2006/main" xmlns:w14="http://schemas.microsoft.com/office/word/2010/wordml" xmlns:w15="http://schemas.microsoft.com/office/word/2012/wordml" xmlns:w16cex="http://schemas.microsoft.com/office/word/2018/wordml/cex" xmlns:w16cid="http://schemas.microsoft.com/office/word/2016/wordml/cid" xmlns:w16="http://schemas.microsoft.com/office/word/2018/wordml" xmlns:w16sdtdh="http://schemas.microsoft.com/office/word/2020/wordml/sdtdatahash" xmlns:w16se="http://schemas.microsoft.com/office/word/2015/wordml/symex" xmlns:wpg="http://schemas.microsoft.com/office/word/2010/wordprocessingGroup" xmlns:wpi="http://schemas.microsoft.com/office/word/2010/wordprocessingInk" xmlns:wne="http://schemas.microsoft.com/office/word/2006/wordml" xmlns:wps="http://schemas.microsoft.com/office/word/2010/wordprocessingShape" mc:Ignorable="w14 w15 w16se w16cid w16 w16cex w16sdtdh wp14">
   <w:body>
     <w:p>
-      <w:r>
+      <w:pPr>
+        <w:rPr>
+          <w:b/>
+          <w:bCs/>
+          <w:sz w:val="52"/>
+          <w:szCs w:val="52"/>
+          <w:u w:val="single"/>
+        </w:rPr>
+      </w:pPr>
+      <w:r>
+        <w:rPr>
+          <w:b/>
+          <w:bCs/>
+          <w:sz w:val="52"/>
+          <w:szCs w:val="52"/>
+          <w:u w:val="single"/>
+        </w:rPr>
         <w:t>Task 6 – 102564760</w:t>
       </w:r>
     </w:p>
@@ -14,10 +30,121 @@
     </w:p>
     <w:p/>
     <w:p>
-      <w:r>
-        <w:t xml:space="preserve">Q.1 [line 102] There are inside array_demo_1 - answer them there. </w:t>
-      </w:r>
-    </w:p>
+      <w:pPr>
+        <w:rPr>
+          <w:b/>
+          <w:bCs/>
+        </w:rPr>
+      </w:pPr>
+      <w:r>
+        <w:rPr>
+          <w:b/>
+          <w:bCs/>
+        </w:rPr>
+        <w:t>Q.1 [line 102] There are inside array_demo_1 - answer them there.</w:t>
+      </w:r>
+    </w:p>
+    <w:p>
+      <w:pPr>
+        <w:rPr>
+          <w:b/>
+          <w:bCs/>
+        </w:rPr>
+      </w:pPr>
+      <w:r>
+        <w:rPr>
+          <w:b/>
+          <w:bCs/>
+        </w:rPr>
+        <w:t xml:space="preserve">Q.1.1 [line 164] What do the &lt; and &gt; mean or indicate? </w:t>
+      </w:r>
+    </w:p>
+    <w:p>
+      <w:r>
+        <w:t xml:space="preserve">&lt;&gt; is </w:t>
+      </w:r>
+      <w:r>
+        <w:t xml:space="preserve">a template and is </w:t>
+      </w:r>
+      <w:r>
+        <w:t>another way to initialise the array</w:t>
+      </w:r>
+      <w:r>
+        <w:t>.</w:t>
+      </w:r>
+    </w:p>
+    <w:p>
+      <w:r>
+        <w:t xml:space="preserve">Q.1.2 [line 165] Why don't we need to write </w:t>
+      </w:r>
+      <w:proofErr w:type="spellStart"/>
+      <w:proofErr w:type="gramStart"/>
+      <w:r>
+        <w:t>std:array</w:t>
+      </w:r>
+      <w:proofErr w:type="spellEnd"/>
+      <w:proofErr w:type="gramEnd"/>
+      <w:r>
+        <w:t xml:space="preserve"> here? (Is this good?) </w:t>
+      </w:r>
+    </w:p>
+    <w:p>
+      <w:r>
+        <w:t xml:space="preserve">Q.1.3 [line 166] Explain what the int and 3 indicate in this case? </w:t>
+      </w:r>
+    </w:p>
+    <w:p>
+      <w:r>
+        <w:t xml:space="preserve">Q.1.4 [line 204] In the code above, what is the type of itr2? </w:t>
+      </w:r>
+    </w:p>
+    <w:p>
+      <w:r>
+        <w:t xml:space="preserve">Q.1.5 [line 211] In the code above, what is the type of v? </w:t>
+      </w:r>
+    </w:p>
+    <w:p>
+      <w:r>
+        <w:t>Q.1.6 [line 212] In the code above, what does the &amp; mean in (auto &amp;</w:t>
+      </w:r>
+      <w:proofErr w:type="gramStart"/>
+      <w:r>
+        <w:t>v :</w:t>
+      </w:r>
+      <w:proofErr w:type="gramEnd"/>
+      <w:r>
+        <w:t xml:space="preserve"> a1) </w:t>
+      </w:r>
+    </w:p>
+    <w:p>
+      <w:r>
+        <w:t xml:space="preserve">Q.1.7 [line 220] Try this. Why does a1[3] work but </w:t>
+      </w:r>
+      <w:proofErr w:type="gramStart"/>
+      <w:r>
+        <w:t>at(</w:t>
+      </w:r>
+      <w:proofErr w:type="gramEnd"/>
+      <w:r>
+        <w:t xml:space="preserve">3) does not? </w:t>
+      </w:r>
+    </w:p>
+    <w:p>
+      <w:r>
+        <w:t xml:space="preserve">Q.1.8 [line 233] auto is awesome. What is the actual type of v that it works out for us? </w:t>
+      </w:r>
+    </w:p>
+    <w:p>
+      <w:r>
+        <w:t xml:space="preserve">Q.1.9 [line 240] auto is still awesome. What is the actual type of v here? </w:t>
+      </w:r>
+    </w:p>
+    <w:p>
+      <w:r>
+        <w:t>Q.1.10 [line 250] How would you do a forward (not reverse) sort?</w:t>
+      </w:r>
+    </w:p>
+    <w:p/>
     <w:p>
       <w:r>
         <w:t xml:space="preserve">Q.2 [line 105] In array_demo_2, explain what a4(a1) does </w:t>
@@ -43,7 +170,15 @@
       </w:r>
       <w:proofErr w:type="spellEnd"/>
       <w:r>
-        <w:t xml:space="preserve"> [] or at() method - why? </w:t>
+        <w:t xml:space="preserve"> [] or </w:t>
+      </w:r>
+      <w:proofErr w:type="gramStart"/>
+      <w:r>
+        <w:t>at(</w:t>
+      </w:r>
+      <w:proofErr w:type="gramEnd"/>
+      <w:r>
+        <w:t xml:space="preserve">) method - why? </w:t>
       </w:r>
     </w:p>
     <w:p>
@@ -51,12 +186,17 @@
         <w:t xml:space="preserve">Q.6 [line 115] What is the difference between a </w:t>
       </w:r>
       <w:proofErr w:type="spellStart"/>
+      <w:proofErr w:type="gramStart"/>
       <w:r>
         <w:t>stack.pop</w:t>
       </w:r>
       <w:proofErr w:type="spellEnd"/>
       <w:r>
-        <w:t xml:space="preserve">() and a </w:t>
+        <w:t>(</w:t>
+      </w:r>
+      <w:proofErr w:type="gramEnd"/>
+      <w:r>
+        <w:t xml:space="preserve">) and a </w:t>
       </w:r>
       <w:proofErr w:type="spellStart"/>
       <w:r>
@@ -123,7 +263,15 @@
     </w:p>
     <w:p>
       <w:r>
-        <w:t xml:space="preserve">Q.13 [line 126] Your IDE might suggest to use </w:t>
+        <w:t xml:space="preserve">Q.13 [line 126] Your IDE might suggest </w:t>
+      </w:r>
+      <w:proofErr w:type="gramStart"/>
+      <w:r>
+        <w:t>to use</w:t>
+      </w:r>
+      <w:proofErr w:type="gramEnd"/>
+      <w:r>
+        <w:t xml:space="preserve"> </w:t>
       </w:r>
       <w:proofErr w:type="spellStart"/>
       <w:r>
@@ -142,64 +290,7 @@
         <w:t xml:space="preserve">. What does this mean? </w:t>
       </w:r>
     </w:p>
-    <w:p>
-      <w:r>
-        <w:t xml:space="preserve">Q.1.1 [line 164] What do the &lt; and &gt; mean or indicate? </w:t>
-      </w:r>
-    </w:p>
-    <w:p>
-      <w:r>
-        <w:t xml:space="preserve">Q.1.2 [line 165] Why don't we need to write </w:t>
-      </w:r>
-      <w:proofErr w:type="spellStart"/>
-      <w:r>
-        <w:t>std:array</w:t>
-      </w:r>
-      <w:proofErr w:type="spellEnd"/>
-      <w:r>
-        <w:t xml:space="preserve"> here? (Is this good?) </w:t>
-      </w:r>
-    </w:p>
-    <w:p>
-      <w:r>
-        <w:t xml:space="preserve">Q.1.3 [line 166] Explain what the int and 3 indicate in this case? </w:t>
-      </w:r>
-    </w:p>
-    <w:p>
-      <w:r>
-        <w:t xml:space="preserve">Q.1.4 [line 204] In the code above, what is the type of itr2? </w:t>
-      </w:r>
-    </w:p>
-    <w:p>
-      <w:r>
-        <w:t xml:space="preserve">Q.1.5 [line 211] In the code above, what is the type of v? </w:t>
-      </w:r>
-    </w:p>
-    <w:p>
-      <w:r>
-        <w:t xml:space="preserve">Q.1.6 [line 212] In the code above, what does the &amp; mean in (auto &amp;v : a1) </w:t>
-      </w:r>
-    </w:p>
-    <w:p>
-      <w:r>
-        <w:t xml:space="preserve">Q.1.7 [line 220] Try this. Why does a1[3] work but at(3) does not? </w:t>
-      </w:r>
-    </w:p>
-    <w:p>
-      <w:r>
-        <w:t xml:space="preserve">Q.1.8 [line 233] auto is awesome. What is the actual type of v that it works out for us? </w:t>
-      </w:r>
-    </w:p>
-    <w:p>
-      <w:r>
-        <w:t xml:space="preserve">Q.1.9 [line 240] auto is still awesome. What is the actual type of v here? </w:t>
-      </w:r>
-    </w:p>
-    <w:p>
-      <w:r>
-        <w:t>Q.1.10 [line 250] How would you do a forward (not reverse) sort?</w:t>
-      </w:r>
-    </w:p>
+    <w:p/>
     <w:sectPr>
       <w:pgSz w:w="11906" w:h="16838"/>
       <w:pgMar w:top="1440" w:right="1440" w:bottom="1440" w:left="1440" w:header="708" w:footer="708" w:gutter="0"/>
@@ -208,6 +299,56 @@
     </w:sectPr>
   </w:body>
 </w:document>
+</file>
+
+<file path=word/endnotes.xml><?xml version="1.0" encoding="utf-8"?>
+<w:endnotes xmlns:wpc="http://schemas.microsoft.com/office/word/2010/wordprocessingCanvas" xmlns:cx="http://schemas.microsoft.com/office/drawing/2014/chartex" xmlns:cx1="http://schemas.microsoft.com/office/drawing/2015/9/8/chartex" xmlns:cx2="http://schemas.microsoft.com/office/drawing/2015/10/21/chartex" xmlns:cx3="http://schemas.microsoft.com/office/drawing/2016/5/9/chartex" xmlns:cx4="http://schemas.microsoft.com/office/drawing/2016/5/10/chartex" xmlns:cx5="http://schemas.microsoft.com/office/drawing/2016/5/11/chartex" xmlns:cx6="http://schemas.microsoft.com/office/drawing/2016/5/12/chartex" xmlns:cx7="http://schemas.microsoft.com/office/drawing/2016/5/13/chartex" xmlns:cx8="http://schemas.microsoft.com/office/drawing/2016/5/14/chartex" xmlns:mc="http://schemas.openxmlformats.org/markup-compatibility/2006" xmlns:aink="http://schemas.microsoft.com/office/drawing/2016/ink" xmlns:am3d="http://schemas.microsoft.com/office/drawing/2017/model3d" xmlns:o="urn:schemas-microsoft-com:office:office" xmlns:r="http://schemas.openxmlformats.org/officeDocument/2006/relationships" xmlns:m="http://schemas.openxmlformats.org/officeDocument/2006/math" xmlns:v="urn:schemas-microsoft-com:vml" xmlns:wp14="http://schemas.microsoft.com/office/word/2010/wordprocessingDrawing" xmlns:wp="http://schemas.openxmlformats.org/drawingml/2006/wordprocessingDrawing" xmlns:w10="urn:schemas-microsoft-com:office:word" xmlns:w="http://schemas.openxmlformats.org/wordprocessingml/2006/main" xmlns:w14="http://schemas.microsoft.com/office/word/2010/wordml" xmlns:w15="http://schemas.microsoft.com/office/word/2012/wordml" xmlns:w16cex="http://schemas.microsoft.com/office/word/2018/wordml/cex" xmlns:w16cid="http://schemas.microsoft.com/office/word/2016/wordml/cid" xmlns:w16="http://schemas.microsoft.com/office/word/2018/wordml" xmlns:w16sdtdh="http://schemas.microsoft.com/office/word/2020/wordml/sdtdatahash" xmlns:w16se="http://schemas.microsoft.com/office/word/2015/wordml/symex" xmlns:wpg="http://schemas.microsoft.com/office/word/2010/wordprocessingGroup" xmlns:wpi="http://schemas.microsoft.com/office/word/2010/wordprocessingInk" xmlns:wne="http://schemas.microsoft.com/office/word/2006/wordml" xmlns:wps="http://schemas.microsoft.com/office/word/2010/wordprocessingShape" mc:Ignorable="w14 w15 w16se w16cid w16 w16cex w16sdtdh wp14">
+  <w:endnote w:type="separator" w:id="-1">
+    <w:p>
+      <w:pPr>
+        <w:spacing w:after="0" w:line="240" w:lineRule="auto"/>
+      </w:pPr>
+      <w:r>
+        <w:separator/>
+      </w:r>
+    </w:p>
+  </w:endnote>
+  <w:endnote w:type="continuationSeparator" w:id="0">
+    <w:p>
+      <w:pPr>
+        <w:spacing w:after="0" w:line="240" w:lineRule="auto"/>
+      </w:pPr>
+      <w:r>
+        <w:continuationSeparator/>
+      </w:r>
+    </w:p>
+  </w:endnote>
+</w:endnotes>
+</file>
+
+<file path=word/footnotes.xml><?xml version="1.0" encoding="utf-8"?>
+<w:footnotes xmlns:wpc="http://schemas.microsoft.com/office/word/2010/wordprocessingCanvas" xmlns:cx="http://schemas.microsoft.com/office/drawing/2014/chartex" xmlns:cx1="http://schemas.microsoft.com/office/drawing/2015/9/8/chartex" xmlns:cx2="http://schemas.microsoft.com/office/drawing/2015/10/21/chartex" xmlns:cx3="http://schemas.microsoft.com/office/drawing/2016/5/9/chartex" xmlns:cx4="http://schemas.microsoft.com/office/drawing/2016/5/10/chartex" xmlns:cx5="http://schemas.microsoft.com/office/drawing/2016/5/11/chartex" xmlns:cx6="http://schemas.microsoft.com/office/drawing/2016/5/12/chartex" xmlns:cx7="http://schemas.microsoft.com/office/drawing/2016/5/13/chartex" xmlns:cx8="http://schemas.microsoft.com/office/drawing/2016/5/14/chartex" xmlns:mc="http://schemas.openxmlformats.org/markup-compatibility/2006" xmlns:aink="http://schemas.microsoft.com/office/drawing/2016/ink" xmlns:am3d="http://schemas.microsoft.com/office/drawing/2017/model3d" xmlns:o="urn:schemas-microsoft-com:office:office" xmlns:r="http://schemas.openxmlformats.org/officeDocument/2006/relationships" xmlns:m="http://schemas.openxmlformats.org/officeDocument/2006/math" xmlns:v="urn:schemas-microsoft-com:vml" xmlns:wp14="http://schemas.microsoft.com/office/word/2010/wordprocessingDrawing" xmlns:wp="http://schemas.openxmlformats.org/drawingml/2006/wordprocessingDrawing" xmlns:w10="urn:schemas-microsoft-com:office:word" xmlns:w="http://schemas.openxmlformats.org/wordprocessingml/2006/main" xmlns:w14="http://schemas.microsoft.com/office/word/2010/wordml" xmlns:w15="http://schemas.microsoft.com/office/word/2012/wordml" xmlns:w16cex="http://schemas.microsoft.com/office/word/2018/wordml/cex" xmlns:w16cid="http://schemas.microsoft.com/office/word/2016/wordml/cid" xmlns:w16="http://schemas.microsoft.com/office/word/2018/wordml" xmlns:w16sdtdh="http://schemas.microsoft.com/office/word/2020/wordml/sdtdatahash" xmlns:w16se="http://schemas.microsoft.com/office/word/2015/wordml/symex" xmlns:wpg="http://schemas.microsoft.com/office/word/2010/wordprocessingGroup" xmlns:wpi="http://schemas.microsoft.com/office/word/2010/wordprocessingInk" xmlns:wne="http://schemas.microsoft.com/office/word/2006/wordml" xmlns:wps="http://schemas.microsoft.com/office/word/2010/wordprocessingShape" mc:Ignorable="w14 w15 w16se w16cid w16 w16cex w16sdtdh wp14">
+  <w:footnote w:type="separator" w:id="-1">
+    <w:p>
+      <w:pPr>
+        <w:spacing w:after="0" w:line="240" w:lineRule="auto"/>
+      </w:pPr>
+      <w:r>
+        <w:separator/>
+      </w:r>
+    </w:p>
+  </w:footnote>
+  <w:footnote w:type="continuationSeparator" w:id="0">
+    <w:p>
+      <w:pPr>
+        <w:spacing w:after="0" w:line="240" w:lineRule="auto"/>
+      </w:pPr>
+      <w:r>
+        <w:continuationSeparator/>
+      </w:r>
+    </w:p>
+  </w:footnote>
+</w:footnotes>
 </file>
 
 <file path=word/styles.xml><?xml version="1.0" encoding="utf-8"?>
@@ -636,6 +777,50 @@
     <w:semiHidden/>
     <w:unhideWhenUsed/>
   </w:style>
+  <w:style w:type="paragraph" w:styleId="Header">
+    <w:name w:val="header"/>
+    <w:basedOn w:val="Normal"/>
+    <w:link w:val="HeaderChar"/>
+    <w:uiPriority w:val="99"/>
+    <w:unhideWhenUsed/>
+    <w:rsid w:val="00057900"/>
+    <w:pPr>
+      <w:tabs>
+        <w:tab w:val="center" w:pos="4513"/>
+        <w:tab w:val="right" w:pos="9026"/>
+      </w:tabs>
+      <w:spacing w:after="0" w:line="240" w:lineRule="auto"/>
+    </w:pPr>
+  </w:style>
+  <w:style w:type="character" w:customStyle="1" w:styleId="HeaderChar">
+    <w:name w:val="Header Char"/>
+    <w:basedOn w:val="DefaultParagraphFont"/>
+    <w:link w:val="Header"/>
+    <w:uiPriority w:val="99"/>
+    <w:rsid w:val="00057900"/>
+  </w:style>
+  <w:style w:type="paragraph" w:styleId="Footer">
+    <w:name w:val="footer"/>
+    <w:basedOn w:val="Normal"/>
+    <w:link w:val="FooterChar"/>
+    <w:uiPriority w:val="99"/>
+    <w:unhideWhenUsed/>
+    <w:rsid w:val="00057900"/>
+    <w:pPr>
+      <w:tabs>
+        <w:tab w:val="center" w:pos="4513"/>
+        <w:tab w:val="right" w:pos="9026"/>
+      </w:tabs>
+      <w:spacing w:after="0" w:line="240" w:lineRule="auto"/>
+    </w:pPr>
+  </w:style>
+  <w:style w:type="character" w:customStyle="1" w:styleId="FooterChar">
+    <w:name w:val="Footer Char"/>
+    <w:basedOn w:val="DefaultParagraphFont"/>
+    <w:link w:val="Footer"/>
+    <w:uiPriority w:val="99"/>
+    <w:rsid w:val="00057900"/>
+  </w:style>
 </w:styles>
 </file>
 

</xml_diff>

<commit_message>
Task 6 Q 1.8
</commit_message>
<xml_diff>
--- a/06 - Lab - Data Structure Basics/Task 6 - Report.docx
+++ b/06 - Lab - Data Structure Basics/Task 6 - Report.docx
@@ -259,7 +259,54 @@
           <w:sz w:val="20"/>
           <w:szCs w:val="20"/>
         </w:rPr>
-        <w:t>Itr2 is an Array iterator.</w:t>
+        <w:t xml:space="preserve">Auto is a keyword which lets the compiler work out the type for us. If we use a break </w:t>
+      </w:r>
+      <w:proofErr w:type="gramStart"/>
+      <w:r>
+        <w:rPr>
+          <w:i/>
+          <w:iCs/>
+          <w:sz w:val="20"/>
+          <w:szCs w:val="20"/>
+        </w:rPr>
+        <w:t>point</w:t>
+      </w:r>
+      <w:proofErr w:type="gramEnd"/>
+      <w:r>
+        <w:rPr>
+          <w:i/>
+          <w:iCs/>
+          <w:sz w:val="20"/>
+          <w:szCs w:val="20"/>
+        </w:rPr>
+        <w:t xml:space="preserve"> we can see that </w:t>
+      </w:r>
+      <w:r>
+        <w:rPr>
+          <w:i/>
+          <w:iCs/>
+          <w:sz w:val="20"/>
+          <w:szCs w:val="20"/>
+        </w:rPr>
+        <w:t>Itr2 is</w:t>
+      </w:r>
+      <w:r>
+        <w:rPr>
+          <w:i/>
+          <w:iCs/>
+          <w:sz w:val="20"/>
+          <w:szCs w:val="20"/>
+        </w:rPr>
+        <w:t xml:space="preserve"> set to</w:t>
+      </w:r>
+      <w:r>
+        <w:rPr>
+          <w:i/>
+          <w:iCs/>
+          <w:sz w:val="20"/>
+          <w:szCs w:val="20"/>
+        </w:rPr>
+        <w:t xml:space="preserve"> an Array iterator.</w:t>
       </w:r>
     </w:p>
     <w:p>
@@ -617,18 +664,89 @@
       </w:r>
     </w:p>
     <w:p>
-      <w:r>
+      <w:pPr>
+        <w:rPr>
+          <w:b/>
+          <w:bCs/>
+        </w:rPr>
+      </w:pPr>
+      <w:r>
+        <w:rPr>
+          <w:b/>
+          <w:bCs/>
+        </w:rPr>
         <w:t xml:space="preserve">Q.1.8 [line 233] auto is awesome. What is the actual type of v that it works out for us? </w:t>
       </w:r>
     </w:p>
     <w:p>
+      <w:pPr>
+        <w:rPr>
+          <w:i/>
+          <w:iCs/>
+          <w:sz w:val="20"/>
+          <w:szCs w:val="20"/>
+        </w:rPr>
+      </w:pPr>
+      <w:r>
+        <w:rPr>
+          <w:i/>
+          <w:iCs/>
+          <w:sz w:val="20"/>
+          <w:szCs w:val="20"/>
+        </w:rPr>
+        <w:lastRenderedPageBreak/>
+        <w:t>int array iterator</w:t>
+      </w:r>
+    </w:p>
+    <w:p>
+      <w:r>
+        <w:rPr>
+          <w:noProof/>
+        </w:rPr>
+        <w:drawing>
+          <wp:inline distT="0" distB="0" distL="0" distR="0" wp14:anchorId="0BB320E4" wp14:editId="243B4A25">
+            <wp:extent cx="5731510" cy="957580"/>
+            <wp:effectExtent l="0" t="0" r="2540" b="0"/>
+            <wp:docPr id="3" name="Picture 3" descr="A picture containing graphical user interface&#10;&#10;Description automatically generated"/>
+            <wp:cNvGraphicFramePr>
+              <a:graphicFrameLocks xmlns:a="http://schemas.openxmlformats.org/drawingml/2006/main" noChangeAspect="1"/>
+            </wp:cNvGraphicFramePr>
+            <a:graphic xmlns:a="http://schemas.openxmlformats.org/drawingml/2006/main">
+              <a:graphicData uri="http://schemas.openxmlformats.org/drawingml/2006/picture">
+                <pic:pic xmlns:pic="http://schemas.openxmlformats.org/drawingml/2006/picture">
+                  <pic:nvPicPr>
+                    <pic:cNvPr id="3" name="Picture 3" descr="A picture containing graphical user interface&#10;&#10;Description automatically generated"/>
+                    <pic:cNvPicPr/>
+                  </pic:nvPicPr>
+                  <pic:blipFill>
+                    <a:blip r:embed="rId8"/>
+                    <a:stretch>
+                      <a:fillRect/>
+                    </a:stretch>
+                  </pic:blipFill>
+                  <pic:spPr>
+                    <a:xfrm>
+                      <a:off x="0" y="0"/>
+                      <a:ext cx="5731510" cy="957580"/>
+                    </a:xfrm>
+                    <a:prstGeom prst="rect">
+                      <a:avLst/>
+                    </a:prstGeom>
+                  </pic:spPr>
+                </pic:pic>
+              </a:graphicData>
+            </a:graphic>
+          </wp:inline>
+        </w:drawing>
+      </w:r>
+    </w:p>
+    <w:p>
       <w:r>
         <w:t xml:space="preserve">Q.1.9 [line 240] auto is still awesome. What is the actual type of v here? </w:t>
       </w:r>
     </w:p>
     <w:p>
       <w:r>
-        <w:lastRenderedPageBreak/>
         <w:t>Q.1.10 [line 250] How would you do a forward (not reverse) sort?</w:t>
       </w:r>
     </w:p>

</xml_diff>

<commit_message>
Task 6 Q3 and Q4
</commit_message>
<xml_diff>
--- a/06 - Lab - Data Structure Basics/Task 6 - Report.docx
+++ b/06 - Lab - Data Structure Basics/Task 6 - Report.docx
@@ -117,84 +117,26 @@
           <w:b/>
           <w:bCs/>
         </w:rPr>
-        <w:t xml:space="preserve">Q.1.2 [line 165] Why don't we need to write </w:t>
-      </w:r>
-      <w:proofErr w:type="spellStart"/>
-      <w:proofErr w:type="gramStart"/>
-      <w:r>
-        <w:rPr>
-          <w:b/>
-          <w:bCs/>
-        </w:rPr>
-        <w:t>std:array</w:t>
-      </w:r>
-      <w:proofErr w:type="spellEnd"/>
-      <w:proofErr w:type="gramEnd"/>
-      <w:r>
-        <w:rPr>
-          <w:b/>
-          <w:bCs/>
-        </w:rPr>
-        <w:t xml:space="preserve"> here? (Is this good?) </w:t>
-      </w:r>
-    </w:p>
-    <w:p>
-      <w:pPr>
-        <w:rPr>
-          <w:i/>
-          <w:iCs/>
-          <w:sz w:val="20"/>
-          <w:szCs w:val="20"/>
-        </w:rPr>
-      </w:pPr>
-      <w:r>
-        <w:rPr>
-          <w:i/>
-          <w:iCs/>
-          <w:sz w:val="20"/>
-          <w:szCs w:val="20"/>
-        </w:rPr>
-        <w:t xml:space="preserve">Because we’re using namespace std at the top we can use things from the standard library without writing </w:t>
-      </w:r>
-      <w:proofErr w:type="gramStart"/>
-      <w:r>
-        <w:rPr>
-          <w:i/>
-          <w:iCs/>
-          <w:sz w:val="20"/>
-          <w:szCs w:val="20"/>
-        </w:rPr>
-        <w:t>std::</w:t>
-      </w:r>
-      <w:proofErr w:type="gramEnd"/>
-      <w:r>
-        <w:rPr>
-          <w:i/>
-          <w:iCs/>
-          <w:sz w:val="20"/>
-          <w:szCs w:val="20"/>
-        </w:rPr>
-        <w:t xml:space="preserve"> before using them. This is great as we don’t need to write </w:t>
-      </w:r>
-      <w:proofErr w:type="gramStart"/>
-      <w:r>
-        <w:rPr>
-          <w:i/>
-          <w:iCs/>
-          <w:sz w:val="20"/>
-          <w:szCs w:val="20"/>
-        </w:rPr>
-        <w:t>std::</w:t>
-      </w:r>
-      <w:proofErr w:type="gramEnd"/>
-      <w:r>
-        <w:rPr>
-          <w:i/>
-          <w:iCs/>
-          <w:sz w:val="20"/>
-          <w:szCs w:val="20"/>
-        </w:rPr>
-        <w:t xml:space="preserve"> before everything from the standard library so our code looks nicer,  is a bit easier to read and saves us a bit of time.</w:t>
+        <w:t xml:space="preserve">Q.1.2 [line 165] Why don't we need to write std:array here? (Is this good?) </w:t>
+      </w:r>
+    </w:p>
+    <w:p>
+      <w:pPr>
+        <w:rPr>
+          <w:i/>
+          <w:iCs/>
+          <w:sz w:val="20"/>
+          <w:szCs w:val="20"/>
+        </w:rPr>
+      </w:pPr>
+      <w:r>
+        <w:rPr>
+          <w:i/>
+          <w:iCs/>
+          <w:sz w:val="20"/>
+          <w:szCs w:val="20"/>
+        </w:rPr>
+        <w:t>Because we’re using namespace std at the top we can use things from the standard library without writing std:: before using them. This is great as we don’t need to write std:: before everything from the standard library so our code looks nicer,  is a bit easier to read and saves us a bit of time.</w:t>
       </w:r>
     </w:p>
     <w:p>
@@ -259,27 +201,7 @@
           <w:sz w:val="20"/>
           <w:szCs w:val="20"/>
         </w:rPr>
-        <w:t xml:space="preserve">Auto is a keyword which lets the compiler work out the type for us. If we use a break </w:t>
-      </w:r>
-      <w:proofErr w:type="gramStart"/>
-      <w:r>
-        <w:rPr>
-          <w:i/>
-          <w:iCs/>
-          <w:sz w:val="20"/>
-          <w:szCs w:val="20"/>
-        </w:rPr>
-        <w:t>point</w:t>
-      </w:r>
-      <w:proofErr w:type="gramEnd"/>
-      <w:r>
-        <w:rPr>
-          <w:i/>
-          <w:iCs/>
-          <w:sz w:val="20"/>
-          <w:szCs w:val="20"/>
-        </w:rPr>
-        <w:t xml:space="preserve"> we can see that </w:t>
+        <w:t xml:space="preserve">Auto is a keyword which lets the compiler work out the type for us. If we use a break point we can see that </w:t>
       </w:r>
       <w:r>
         <w:rPr>
@@ -439,62 +361,26 @@
           <w:b/>
           <w:bCs/>
         </w:rPr>
-        <w:t>Q.1.6 [line 212] In the code above, what does the &amp; mean in (auto &amp;</w:t>
-      </w:r>
-      <w:proofErr w:type="gramStart"/>
-      <w:r>
-        <w:rPr>
-          <w:b/>
-          <w:bCs/>
-        </w:rPr>
-        <w:t>v :</w:t>
-      </w:r>
-      <w:proofErr w:type="gramEnd"/>
-      <w:r>
-        <w:rPr>
-          <w:b/>
-          <w:bCs/>
-        </w:rPr>
-        <w:t xml:space="preserve"> a1) </w:t>
-      </w:r>
-    </w:p>
-    <w:p>
-      <w:pPr>
-        <w:rPr>
-          <w:i/>
-          <w:iCs/>
-          <w:sz w:val="20"/>
-          <w:szCs w:val="20"/>
-        </w:rPr>
-      </w:pPr>
-      <w:r>
-        <w:rPr>
-          <w:i/>
-          <w:iCs/>
-          <w:sz w:val="20"/>
-          <w:szCs w:val="20"/>
-        </w:rPr>
-        <w:t xml:space="preserve">&amp; </w:t>
-      </w:r>
-      <w:proofErr w:type="gramStart"/>
-      <w:r>
-        <w:rPr>
-          <w:i/>
-          <w:iCs/>
-          <w:sz w:val="20"/>
-          <w:szCs w:val="20"/>
-        </w:rPr>
-        <w:t>is</w:t>
-      </w:r>
-      <w:proofErr w:type="gramEnd"/>
-      <w:r>
-        <w:rPr>
-          <w:i/>
-          <w:iCs/>
-          <w:sz w:val="20"/>
-          <w:szCs w:val="20"/>
-        </w:rPr>
-        <w:t xml:space="preserve"> a constant reference to an object or variable</w:t>
+        <w:t xml:space="preserve">Q.1.6 [line 212] In the code above, what does the &amp; mean in (auto &amp;v : a1) </w:t>
+      </w:r>
+    </w:p>
+    <w:p>
+      <w:pPr>
+        <w:rPr>
+          <w:i/>
+          <w:iCs/>
+          <w:sz w:val="20"/>
+          <w:szCs w:val="20"/>
+        </w:rPr>
+      </w:pPr>
+      <w:r>
+        <w:rPr>
+          <w:i/>
+          <w:iCs/>
+          <w:sz w:val="20"/>
+          <w:szCs w:val="20"/>
+        </w:rPr>
+        <w:t>&amp; is a constant reference to an object or variable</w:t>
       </w:r>
       <w:r>
         <w:rPr>
@@ -539,128 +425,50 @@
           <w:sz w:val="20"/>
           <w:szCs w:val="20"/>
         </w:rPr>
-        <w:t xml:space="preserve"> it </w:t>
-      </w:r>
-      <w:proofErr w:type="spellStart"/>
-      <w:proofErr w:type="gramStart"/>
-      <w:r>
-        <w:rPr>
-          <w:i/>
-          <w:iCs/>
-          <w:sz w:val="20"/>
-          <w:szCs w:val="20"/>
-        </w:rPr>
-        <w:t>wont</w:t>
-      </w:r>
-      <w:proofErr w:type="spellEnd"/>
-      <w:proofErr w:type="gramEnd"/>
-      <w:r>
-        <w:rPr>
-          <w:i/>
-          <w:iCs/>
-          <w:sz w:val="20"/>
-          <w:szCs w:val="20"/>
-        </w:rPr>
-        <w:t xml:space="preserve"> manipulate a copy, the variable will be changed even outside of the function.</w:t>
-      </w:r>
-      <w:r>
-        <w:rPr>
-          <w:i/>
-          <w:iCs/>
-          <w:sz w:val="20"/>
-          <w:szCs w:val="20"/>
-        </w:rPr>
-        <w:t xml:space="preserve"> It’s </w:t>
-      </w:r>
-      <w:proofErr w:type="gramStart"/>
-      <w:r>
-        <w:rPr>
-          <w:i/>
-          <w:iCs/>
-          <w:sz w:val="20"/>
-          <w:szCs w:val="20"/>
-        </w:rPr>
-        <w:t>similar to</w:t>
-      </w:r>
-      <w:proofErr w:type="gramEnd"/>
-      <w:r>
-        <w:rPr>
-          <w:i/>
-          <w:iCs/>
-          <w:sz w:val="20"/>
-          <w:szCs w:val="20"/>
-        </w:rPr>
-        <w:t xml:space="preserve"> passing a pointer as essentially what is happening is we are manipulating data at the address of the variable.</w:t>
-      </w:r>
-    </w:p>
-    <w:p>
-      <w:pPr>
-        <w:rPr>
-          <w:b/>
-          <w:bCs/>
-        </w:rPr>
-      </w:pPr>
-      <w:r>
-        <w:rPr>
-          <w:b/>
-          <w:bCs/>
-        </w:rPr>
-        <w:t xml:space="preserve">Q.1.7 [line 220] Try this. Why does a1[3] work but </w:t>
-      </w:r>
-      <w:proofErr w:type="gramStart"/>
-      <w:r>
-        <w:rPr>
-          <w:b/>
-          <w:bCs/>
-        </w:rPr>
-        <w:t>at(</w:t>
-      </w:r>
-      <w:proofErr w:type="gramEnd"/>
-      <w:r>
-        <w:rPr>
-          <w:b/>
-          <w:bCs/>
-        </w:rPr>
-        <w:t xml:space="preserve">3) does not? </w:t>
-      </w:r>
-    </w:p>
-    <w:p>
-      <w:pPr>
-        <w:rPr>
-          <w:i/>
-          <w:iCs/>
-          <w:sz w:val="20"/>
-          <w:szCs w:val="20"/>
-        </w:rPr>
-      </w:pPr>
-      <w:r>
-        <w:rPr>
-          <w:i/>
-          <w:iCs/>
-          <w:sz w:val="20"/>
-          <w:szCs w:val="20"/>
-        </w:rPr>
-        <w:t xml:space="preserve">My IDE does not let me do either but in theory a1[3] would let us look outside the array otherwise because it does not have any bounds checking </w:t>
-      </w:r>
-      <w:proofErr w:type="gramStart"/>
-      <w:r>
-        <w:rPr>
-          <w:i/>
-          <w:iCs/>
-          <w:sz w:val="20"/>
-          <w:szCs w:val="20"/>
-        </w:rPr>
-        <w:t>at(</w:t>
-      </w:r>
-      <w:proofErr w:type="gramEnd"/>
-      <w:r>
-        <w:rPr>
-          <w:i/>
-          <w:iCs/>
-          <w:sz w:val="20"/>
-          <w:szCs w:val="20"/>
-        </w:rPr>
-        <w:t>) performs bound checking for us.</w:t>
+        <w:t xml:space="preserve"> it wont manipulate a copy, the variable will be changed even outside of the function.</w:t>
+      </w:r>
+      <w:r>
+        <w:rPr>
+          <w:i/>
+          <w:iCs/>
+          <w:sz w:val="20"/>
+          <w:szCs w:val="20"/>
+        </w:rPr>
+        <w:t xml:space="preserve"> It’s similar to passing a pointer as essentially what is happening is we are manipulating data at the address of the variable.</w:t>
+      </w:r>
+    </w:p>
+    <w:p>
+      <w:pPr>
+        <w:rPr>
+          <w:b/>
+          <w:bCs/>
+        </w:rPr>
+      </w:pPr>
+      <w:r>
+        <w:rPr>
+          <w:b/>
+          <w:bCs/>
+        </w:rPr>
+        <w:t xml:space="preserve">Q.1.7 [line 220] Try this. Why does a1[3] work but at(3) does not? </w:t>
+      </w:r>
+    </w:p>
+    <w:p>
+      <w:pPr>
+        <w:rPr>
+          <w:i/>
+          <w:iCs/>
+          <w:sz w:val="20"/>
+          <w:szCs w:val="20"/>
+        </w:rPr>
+      </w:pPr>
+      <w:r>
+        <w:rPr>
+          <w:i/>
+          <w:iCs/>
+          <w:sz w:val="20"/>
+          <w:szCs w:val="20"/>
+        </w:rPr>
+        <w:t>My IDE does not let me do either but in theory a1[3] would let us look outside the array otherwise because it does not have any bounds checking at() performs bound checking for us.</w:t>
       </w:r>
     </w:p>
     <w:p>
@@ -926,60 +734,111 @@
       </w:r>
     </w:p>
     <w:p>
-      <w:r>
+      <w:pPr>
+        <w:rPr>
+          <w:b/>
+          <w:bCs/>
+        </w:rPr>
+      </w:pPr>
+      <w:r>
+        <w:rPr>
+          <w:b/>
+          <w:bCs/>
+        </w:rPr>
         <w:t xml:space="preserve">Q.3 [line 108] No questions for array_demo_3, it's just a demo of Struct/Class use with array. </w:t>
       </w:r>
     </w:p>
     <w:p>
-      <w:r>
+      <w:pPr>
+        <w:jc w:val="center"/>
+        <w:rPr>
+          <w:b/>
+          <w:bCs/>
+        </w:rPr>
+      </w:pPr>
+      <w:r>
+        <w:rPr>
+          <w:noProof/>
+        </w:rPr>
+        <w:drawing>
+          <wp:inline distT="0" distB="0" distL="0" distR="0" wp14:anchorId="695CD126" wp14:editId="520FE03F">
+            <wp:extent cx="3818106" cy="2201777"/>
+            <wp:effectExtent l="0" t="0" r="0" b="8255"/>
+            <wp:docPr id="6" name="Picture 6" descr="Text&#10;&#10;Description automatically generated"/>
+            <wp:cNvGraphicFramePr>
+              <a:graphicFrameLocks xmlns:a="http://schemas.openxmlformats.org/drawingml/2006/main" noChangeAspect="1"/>
+            </wp:cNvGraphicFramePr>
+            <a:graphic xmlns:a="http://schemas.openxmlformats.org/drawingml/2006/main">
+              <a:graphicData uri="http://schemas.openxmlformats.org/drawingml/2006/picture">
+                <pic:pic xmlns:pic="http://schemas.openxmlformats.org/drawingml/2006/picture">
+                  <pic:nvPicPr>
+                    <pic:cNvPr id="6" name="Picture 6" descr="Text&#10;&#10;Description automatically generated"/>
+                    <pic:cNvPicPr/>
+                  </pic:nvPicPr>
+                  <pic:blipFill>
+                    <a:blip r:embed="rId11"/>
+                    <a:stretch>
+                      <a:fillRect/>
+                    </a:stretch>
+                  </pic:blipFill>
+                  <pic:spPr>
+                    <a:xfrm>
+                      <a:off x="0" y="0"/>
+                      <a:ext cx="3826880" cy="2206837"/>
+                    </a:xfrm>
+                    <a:prstGeom prst="rect">
+                      <a:avLst/>
+                    </a:prstGeom>
+                  </pic:spPr>
+                </pic:pic>
+              </a:graphicData>
+            </a:graphic>
+          </wp:inline>
+        </w:drawing>
+      </w:r>
+    </w:p>
+    <w:p>
+      <w:pPr>
+        <w:rPr>
+          <w:b/>
+          <w:bCs/>
+        </w:rPr>
+      </w:pPr>
+      <w:r>
+        <w:rPr>
+          <w:b/>
+          <w:bCs/>
+        </w:rPr>
         <w:t xml:space="preserve">Q.4 [line 111] How do we (what methods) add and remove items to a stack? </w:t>
       </w:r>
     </w:p>
     <w:p>
-      <w:r>
-        <w:t xml:space="preserve">Q.5 [line 112] A stack has no </w:t>
-      </w:r>
-      <w:proofErr w:type="spellStart"/>
-      <w:r>
-        <w:t>no</w:t>
-      </w:r>
-      <w:proofErr w:type="spellEnd"/>
-      <w:r>
-        <w:t xml:space="preserve"> [] or </w:t>
-      </w:r>
-      <w:proofErr w:type="gramStart"/>
-      <w:r>
-        <w:t>at(</w:t>
-      </w:r>
-      <w:proofErr w:type="gramEnd"/>
-      <w:r>
-        <w:t xml:space="preserve">) method - why? </w:t>
-      </w:r>
-    </w:p>
-    <w:p>
-      <w:r>
-        <w:t xml:space="preserve">Q.6 [line 115] What is the difference between a </w:t>
-      </w:r>
-      <w:proofErr w:type="spellStart"/>
-      <w:proofErr w:type="gramStart"/>
-      <w:r>
-        <w:t>stack.pop</w:t>
-      </w:r>
-      <w:proofErr w:type="spellEnd"/>
-      <w:r>
-        <w:t>(</w:t>
-      </w:r>
-      <w:proofErr w:type="gramEnd"/>
-      <w:r>
-        <w:t xml:space="preserve">) and a </w:t>
-      </w:r>
-      <w:proofErr w:type="spellStart"/>
-      <w:r>
-        <w:t>queue.pop</w:t>
-      </w:r>
-      <w:proofErr w:type="spellEnd"/>
-      <w:r>
-        <w:t xml:space="preserve">() ? </w:t>
+      <w:pPr>
+        <w:rPr>
+          <w:i/>
+          <w:iCs/>
+          <w:sz w:val="20"/>
+          <w:szCs w:val="20"/>
+        </w:rPr>
+      </w:pPr>
+      <w:r>
+        <w:rPr>
+          <w:i/>
+          <w:iCs/>
+          <w:sz w:val="20"/>
+          <w:szCs w:val="20"/>
+        </w:rPr>
+        <w:t>Push() adds an item to the top of a stack and pop() removes the item at the top of a stack.</w:t>
+      </w:r>
+    </w:p>
+    <w:p>
+      <w:r>
+        <w:t xml:space="preserve">Q.5 [line 112] A stack has no no [] or at() method - why? </w:t>
+      </w:r>
+    </w:p>
+    <w:p>
+      <w:r>
+        <w:t xml:space="preserve">Q.6 [line 115] What is the difference between a stack.pop() and a queue.pop() ? </w:t>
       </w:r>
     </w:p>
     <w:p>
@@ -994,41 +853,18 @@
     </w:p>
     <w:p>
       <w:r>
-        <w:t xml:space="preserve">Q.9 [line 122] Was </w:t>
-      </w:r>
-      <w:proofErr w:type="spellStart"/>
-      <w:r>
-        <w:t>max_size</w:t>
-      </w:r>
-      <w:proofErr w:type="spellEnd"/>
-      <w:r>
-        <w:t xml:space="preserve"> and size the same? (Can they be different?) </w:t>
-      </w:r>
-    </w:p>
-    <w:p>
-      <w:r>
-        <w:t xml:space="preserve">Q.10 [line 123] Which </w:t>
-      </w:r>
-      <w:proofErr w:type="spellStart"/>
-      <w:r>
-        <w:t>ParticleClass</w:t>
-      </w:r>
-      <w:proofErr w:type="spellEnd"/>
-      <w:r>
-        <w:t xml:space="preserve"> constructor was called? </w:t>
-      </w:r>
-    </w:p>
-    <w:p>
-      <w:r>
-        <w:t xml:space="preserve">Q.11 [line 124] Were the </w:t>
-      </w:r>
-      <w:proofErr w:type="spellStart"/>
-      <w:r>
-        <w:t>ParticleClass</w:t>
-      </w:r>
-      <w:proofErr w:type="spellEnd"/>
-      <w:r>
-        <w:t xml:space="preserve"> instances deleted? If so, how? </w:t>
+        <w:lastRenderedPageBreak/>
+        <w:t xml:space="preserve">Q.9 [line 122] Was max_size and size the same? (Can they be different?) </w:t>
+      </w:r>
+    </w:p>
+    <w:p>
+      <w:r>
+        <w:t xml:space="preserve">Q.10 [line 123] Which ParticleClass constructor was called? </w:t>
+      </w:r>
+    </w:p>
+    <w:p>
+      <w:r>
+        <w:t xml:space="preserve">Q.11 [line 124] Were the ParticleClass instances deleted? If so, how? </w:t>
       </w:r>
     </w:p>
     <w:p>
@@ -1038,31 +874,7 @@
     </w:p>
     <w:p>
       <w:r>
-        <w:t xml:space="preserve">Q.13 [line 126] Your IDE might suggest </w:t>
-      </w:r>
-      <w:proofErr w:type="gramStart"/>
-      <w:r>
-        <w:t>to use</w:t>
-      </w:r>
-      <w:proofErr w:type="gramEnd"/>
-      <w:r>
-        <w:t xml:space="preserve"> </w:t>
-      </w:r>
-      <w:proofErr w:type="spellStart"/>
-      <w:r>
-        <w:t>emplace_back</w:t>
-      </w:r>
-      <w:proofErr w:type="spellEnd"/>
-      <w:r>
-        <w:t xml:space="preserve"> instead of </w:t>
-      </w:r>
-      <w:proofErr w:type="spellStart"/>
-      <w:r>
-        <w:t>push_back</w:t>
-      </w:r>
-      <w:proofErr w:type="spellEnd"/>
-      <w:r>
-        <w:t xml:space="preserve">. What does this mean? </w:t>
+        <w:t xml:space="preserve">Q.13 [line 126] Your IDE might suggest to use emplace_back instead of push_back. What does this mean? </w:t>
       </w:r>
     </w:p>
     <w:p/>

</xml_diff>

<commit_message>
Task 6 Q 12
</commit_message>
<xml_diff>
--- a/06 - Lab - Data Structure Basics/Task 6 - Report.docx
+++ b/06 - Lab - Data Structure Basics/Task 6 - Report.docx
@@ -1491,21 +1491,169 @@
       </w:r>
     </w:p>
     <w:p>
-      <w:r>
+      <w:pPr>
+        <w:rPr>
+          <w:b/>
+          <w:bCs/>
+        </w:rPr>
+      </w:pPr>
+      <w:r>
+        <w:rPr>
+          <w:b/>
+          <w:bCs/>
+        </w:rPr>
         <w:t xml:space="preserve">Q.11 [line 124] Were the </w:t>
       </w:r>
       <w:proofErr w:type="spellStart"/>
       <w:r>
+        <w:rPr>
+          <w:b/>
+          <w:bCs/>
+        </w:rPr>
         <w:t>ParticleClass</w:t>
       </w:r>
       <w:proofErr w:type="spellEnd"/>
       <w:r>
+        <w:rPr>
+          <w:b/>
+          <w:bCs/>
+        </w:rPr>
         <w:t xml:space="preserve"> instances deleted? If so, how? </w:t>
       </w:r>
     </w:p>
     <w:p>
-      <w:r>
+      <w:pPr>
+        <w:rPr>
+          <w:i/>
+          <w:iCs/>
+          <w:sz w:val="20"/>
+          <w:szCs w:val="20"/>
+        </w:rPr>
+      </w:pPr>
+      <w:r>
+        <w:rPr>
+          <w:i/>
+          <w:iCs/>
+          <w:sz w:val="20"/>
+          <w:szCs w:val="20"/>
+        </w:rPr>
+        <w:t xml:space="preserve">Yes, they were stored on the </w:t>
+      </w:r>
+      <w:proofErr w:type="gramStart"/>
+      <w:r>
+        <w:rPr>
+          <w:i/>
+          <w:iCs/>
+          <w:sz w:val="20"/>
+          <w:szCs w:val="20"/>
+        </w:rPr>
+        <w:t>stack</w:t>
+      </w:r>
+      <w:proofErr w:type="gramEnd"/>
+      <w:r>
+        <w:rPr>
+          <w:i/>
+          <w:iCs/>
+          <w:sz w:val="20"/>
+          <w:szCs w:val="20"/>
+        </w:rPr>
+        <w:t xml:space="preserve"> so they were deleted at the end of the scope.</w:t>
+      </w:r>
+    </w:p>
+    <w:p>
+      <w:pPr>
+        <w:rPr>
+          <w:b/>
+          <w:bCs/>
+        </w:rPr>
+      </w:pPr>
+      <w:r>
+        <w:rPr>
+          <w:b/>
+          <w:bCs/>
+        </w:rPr>
         <w:t xml:space="preserve">Q.12 [line 125] Was the vector instance deleted? If so, how do you know this? </w:t>
+      </w:r>
+    </w:p>
+    <w:p>
+      <w:pPr>
+        <w:rPr>
+          <w:i/>
+          <w:iCs/>
+          <w:sz w:val="20"/>
+          <w:szCs w:val="20"/>
+        </w:rPr>
+      </w:pPr>
+      <w:r>
+        <w:rPr>
+          <w:i/>
+          <w:iCs/>
+          <w:sz w:val="20"/>
+          <w:szCs w:val="20"/>
+        </w:rPr>
+        <w:t xml:space="preserve">Yes, it was also on the </w:t>
+      </w:r>
+      <w:proofErr w:type="gramStart"/>
+      <w:r>
+        <w:rPr>
+          <w:i/>
+          <w:iCs/>
+          <w:sz w:val="20"/>
+          <w:szCs w:val="20"/>
+        </w:rPr>
+        <w:t>stack</w:t>
+      </w:r>
+      <w:proofErr w:type="gramEnd"/>
+      <w:r>
+        <w:rPr>
+          <w:i/>
+          <w:iCs/>
+          <w:sz w:val="20"/>
+          <w:szCs w:val="20"/>
+        </w:rPr>
+        <w:t xml:space="preserve"> so it also automatically got deleted. We can check using a breakpoint and see that it isn’t there.</w:t>
+      </w:r>
+    </w:p>
+    <w:p>
+      <w:r>
+        <w:rPr>
+          <w:noProof/>
+        </w:rPr>
+        <w:drawing>
+          <wp:inline distT="0" distB="0" distL="0" distR="0" wp14:anchorId="7A613A79" wp14:editId="772645CE">
+            <wp:extent cx="5731510" cy="1971040"/>
+            <wp:effectExtent l="0" t="0" r="2540" b="0"/>
+            <wp:docPr id="8" name="Picture 8" descr="A screenshot of a computer&#10;&#10;Description automatically generated with medium confidence"/>
+            <wp:cNvGraphicFramePr>
+              <a:graphicFrameLocks xmlns:a="http://schemas.openxmlformats.org/drawingml/2006/main" noChangeAspect="1"/>
+            </wp:cNvGraphicFramePr>
+            <a:graphic xmlns:a="http://schemas.openxmlformats.org/drawingml/2006/main">
+              <a:graphicData uri="http://schemas.openxmlformats.org/drawingml/2006/picture">
+                <pic:pic xmlns:pic="http://schemas.openxmlformats.org/drawingml/2006/picture">
+                  <pic:nvPicPr>
+                    <pic:cNvPr id="8" name="Picture 8" descr="A screenshot of a computer&#10;&#10;Description automatically generated with medium confidence"/>
+                    <pic:cNvPicPr/>
+                  </pic:nvPicPr>
+                  <pic:blipFill>
+                    <a:blip r:embed="rId13"/>
+                    <a:stretch>
+                      <a:fillRect/>
+                    </a:stretch>
+                  </pic:blipFill>
+                  <pic:spPr>
+                    <a:xfrm>
+                      <a:off x="0" y="0"/>
+                      <a:ext cx="5731510" cy="1971040"/>
+                    </a:xfrm>
+                    <a:prstGeom prst="rect">
+                      <a:avLst/>
+                    </a:prstGeom>
+                  </pic:spPr>
+                </pic:pic>
+              </a:graphicData>
+            </a:graphic>
+          </wp:inline>
+        </w:drawing>
       </w:r>
     </w:p>
     <w:p>

</xml_diff>

<commit_message>
Task 9 Finished base item class
</commit_message>
<xml_diff>
--- a/06 - Lab - Data Structure Basics/Task 6 - Report.docx
+++ b/06 - Lab - Data Structure Basics/Task 6 - Report.docx
@@ -93,7 +93,7 @@
           <w:sz w:val="20"/>
           <w:szCs w:val="20"/>
         </w:rPr>
-        <w:t>another way to initialise the array</w:t>
+        <w:t>used for stl arrays which are slightly different to c arrays</w:t>
       </w:r>
       <w:r>
         <w:rPr>
@@ -117,84 +117,26 @@
           <w:b/>
           <w:bCs/>
         </w:rPr>
-        <w:t xml:space="preserve">Q.1.2 [line 165] Why don't we need to write </w:t>
-      </w:r>
-      <w:proofErr w:type="spellStart"/>
-      <w:proofErr w:type="gramStart"/>
-      <w:r>
-        <w:rPr>
-          <w:b/>
-          <w:bCs/>
-        </w:rPr>
-        <w:t>std:array</w:t>
-      </w:r>
-      <w:proofErr w:type="spellEnd"/>
-      <w:proofErr w:type="gramEnd"/>
-      <w:r>
-        <w:rPr>
-          <w:b/>
-          <w:bCs/>
-        </w:rPr>
-        <w:t xml:space="preserve"> here? (Is this good?) </w:t>
-      </w:r>
-    </w:p>
-    <w:p>
-      <w:pPr>
-        <w:rPr>
-          <w:i/>
-          <w:iCs/>
-          <w:sz w:val="20"/>
-          <w:szCs w:val="20"/>
-        </w:rPr>
-      </w:pPr>
-      <w:r>
-        <w:rPr>
-          <w:i/>
-          <w:iCs/>
-          <w:sz w:val="20"/>
-          <w:szCs w:val="20"/>
-        </w:rPr>
-        <w:t xml:space="preserve">Because we’re using namespace std at the top we can use things from the standard library without writing </w:t>
-      </w:r>
-      <w:proofErr w:type="gramStart"/>
-      <w:r>
-        <w:rPr>
-          <w:i/>
-          <w:iCs/>
-          <w:sz w:val="20"/>
-          <w:szCs w:val="20"/>
-        </w:rPr>
-        <w:t>std::</w:t>
-      </w:r>
-      <w:proofErr w:type="gramEnd"/>
-      <w:r>
-        <w:rPr>
-          <w:i/>
-          <w:iCs/>
-          <w:sz w:val="20"/>
-          <w:szCs w:val="20"/>
-        </w:rPr>
-        <w:t xml:space="preserve"> before using them. This is great as we don’t need to write </w:t>
-      </w:r>
-      <w:proofErr w:type="gramStart"/>
-      <w:r>
-        <w:rPr>
-          <w:i/>
-          <w:iCs/>
-          <w:sz w:val="20"/>
-          <w:szCs w:val="20"/>
-        </w:rPr>
-        <w:t>std::</w:t>
-      </w:r>
-      <w:proofErr w:type="gramEnd"/>
-      <w:r>
-        <w:rPr>
-          <w:i/>
-          <w:iCs/>
-          <w:sz w:val="20"/>
-          <w:szCs w:val="20"/>
-        </w:rPr>
-        <w:t xml:space="preserve"> before everything from the standard library so our code looks nicer,  is a bit easier to read and saves us a bit of time.</w:t>
+        <w:t xml:space="preserve">Q.1.2 [line 165] Why don't we need to write std:array here? (Is this good?) </w:t>
+      </w:r>
+    </w:p>
+    <w:p>
+      <w:pPr>
+        <w:rPr>
+          <w:i/>
+          <w:iCs/>
+          <w:sz w:val="20"/>
+          <w:szCs w:val="20"/>
+        </w:rPr>
+      </w:pPr>
+      <w:r>
+        <w:rPr>
+          <w:i/>
+          <w:iCs/>
+          <w:sz w:val="20"/>
+          <w:szCs w:val="20"/>
+        </w:rPr>
+        <w:t>Because we’re using namespace std at the top we can use things from the standard library without writing std:: before using them. This is great as we don’t need to write std:: before everything from the standard library so our code looks nicer,  is a bit easier to read and saves us a bit of time.</w:t>
       </w:r>
     </w:p>
     <w:p>
@@ -259,27 +201,7 @@
           <w:sz w:val="20"/>
           <w:szCs w:val="20"/>
         </w:rPr>
-        <w:t xml:space="preserve">Auto is a keyword which lets the compiler work out the type for us. If we use a break </w:t>
-      </w:r>
-      <w:proofErr w:type="gramStart"/>
-      <w:r>
-        <w:rPr>
-          <w:i/>
-          <w:iCs/>
-          <w:sz w:val="20"/>
-          <w:szCs w:val="20"/>
-        </w:rPr>
-        <w:t>point</w:t>
-      </w:r>
-      <w:proofErr w:type="gramEnd"/>
-      <w:r>
-        <w:rPr>
-          <w:i/>
-          <w:iCs/>
-          <w:sz w:val="20"/>
-          <w:szCs w:val="20"/>
-        </w:rPr>
-        <w:t xml:space="preserve"> we can see that </w:t>
+        <w:t xml:space="preserve">Auto is a keyword which lets the compiler work out the type for us. If we use a break point we can see that </w:t>
       </w:r>
       <w:r>
         <w:rPr>
@@ -439,62 +361,26 @@
           <w:b/>
           <w:bCs/>
         </w:rPr>
-        <w:t>Q.1.6 [line 212] In the code above, what does the &amp; mean in (auto &amp;</w:t>
-      </w:r>
-      <w:proofErr w:type="gramStart"/>
-      <w:r>
-        <w:rPr>
-          <w:b/>
-          <w:bCs/>
-        </w:rPr>
-        <w:t>v :</w:t>
-      </w:r>
-      <w:proofErr w:type="gramEnd"/>
-      <w:r>
-        <w:rPr>
-          <w:b/>
-          <w:bCs/>
-        </w:rPr>
-        <w:t xml:space="preserve"> a1) </w:t>
-      </w:r>
-    </w:p>
-    <w:p>
-      <w:pPr>
-        <w:rPr>
-          <w:i/>
-          <w:iCs/>
-          <w:sz w:val="20"/>
-          <w:szCs w:val="20"/>
-        </w:rPr>
-      </w:pPr>
-      <w:r>
-        <w:rPr>
-          <w:i/>
-          <w:iCs/>
-          <w:sz w:val="20"/>
-          <w:szCs w:val="20"/>
-        </w:rPr>
-        <w:t xml:space="preserve">&amp; </w:t>
-      </w:r>
-      <w:proofErr w:type="gramStart"/>
-      <w:r>
-        <w:rPr>
-          <w:i/>
-          <w:iCs/>
-          <w:sz w:val="20"/>
-          <w:szCs w:val="20"/>
-        </w:rPr>
-        <w:t>is</w:t>
-      </w:r>
-      <w:proofErr w:type="gramEnd"/>
-      <w:r>
-        <w:rPr>
-          <w:i/>
-          <w:iCs/>
-          <w:sz w:val="20"/>
-          <w:szCs w:val="20"/>
-        </w:rPr>
-        <w:t xml:space="preserve"> a constant reference to an object or variable</w:t>
+        <w:t xml:space="preserve">Q.1.6 [line 212] In the code above, what does the &amp; mean in (auto &amp;v : a1) </w:t>
+      </w:r>
+    </w:p>
+    <w:p>
+      <w:pPr>
+        <w:rPr>
+          <w:i/>
+          <w:iCs/>
+          <w:sz w:val="20"/>
+          <w:szCs w:val="20"/>
+        </w:rPr>
+      </w:pPr>
+      <w:r>
+        <w:rPr>
+          <w:i/>
+          <w:iCs/>
+          <w:sz w:val="20"/>
+          <w:szCs w:val="20"/>
+        </w:rPr>
+        <w:t>&amp; is a constant reference to an object or variable</w:t>
       </w:r>
       <w:r>
         <w:rPr>
@@ -539,128 +425,50 @@
           <w:sz w:val="20"/>
           <w:szCs w:val="20"/>
         </w:rPr>
-        <w:t xml:space="preserve"> it </w:t>
-      </w:r>
-      <w:proofErr w:type="spellStart"/>
-      <w:proofErr w:type="gramStart"/>
-      <w:r>
-        <w:rPr>
-          <w:i/>
-          <w:iCs/>
-          <w:sz w:val="20"/>
-          <w:szCs w:val="20"/>
-        </w:rPr>
-        <w:t>wont</w:t>
-      </w:r>
-      <w:proofErr w:type="spellEnd"/>
-      <w:proofErr w:type="gramEnd"/>
-      <w:r>
-        <w:rPr>
-          <w:i/>
-          <w:iCs/>
-          <w:sz w:val="20"/>
-          <w:szCs w:val="20"/>
-        </w:rPr>
-        <w:t xml:space="preserve"> manipulate a copy, the variable will be changed even outside of the function.</w:t>
-      </w:r>
-      <w:r>
-        <w:rPr>
-          <w:i/>
-          <w:iCs/>
-          <w:sz w:val="20"/>
-          <w:szCs w:val="20"/>
-        </w:rPr>
-        <w:t xml:space="preserve"> It’s </w:t>
-      </w:r>
-      <w:proofErr w:type="gramStart"/>
-      <w:r>
-        <w:rPr>
-          <w:i/>
-          <w:iCs/>
-          <w:sz w:val="20"/>
-          <w:szCs w:val="20"/>
-        </w:rPr>
-        <w:t>similar to</w:t>
-      </w:r>
-      <w:proofErr w:type="gramEnd"/>
-      <w:r>
-        <w:rPr>
-          <w:i/>
-          <w:iCs/>
-          <w:sz w:val="20"/>
-          <w:szCs w:val="20"/>
-        </w:rPr>
-        <w:t xml:space="preserve"> passing a pointer as essentially what is happening is we are manipulating data at the address of the variable.</w:t>
-      </w:r>
-    </w:p>
-    <w:p>
-      <w:pPr>
-        <w:rPr>
-          <w:b/>
-          <w:bCs/>
-        </w:rPr>
-      </w:pPr>
-      <w:r>
-        <w:rPr>
-          <w:b/>
-          <w:bCs/>
-        </w:rPr>
-        <w:t xml:space="preserve">Q.1.7 [line 220] Try this. Why does a1[3] work but </w:t>
-      </w:r>
-      <w:proofErr w:type="gramStart"/>
-      <w:r>
-        <w:rPr>
-          <w:b/>
-          <w:bCs/>
-        </w:rPr>
-        <w:t>at(</w:t>
-      </w:r>
-      <w:proofErr w:type="gramEnd"/>
-      <w:r>
-        <w:rPr>
-          <w:b/>
-          <w:bCs/>
-        </w:rPr>
-        <w:t xml:space="preserve">3) does not? </w:t>
-      </w:r>
-    </w:p>
-    <w:p>
-      <w:pPr>
-        <w:rPr>
-          <w:i/>
-          <w:iCs/>
-          <w:sz w:val="20"/>
-          <w:szCs w:val="20"/>
-        </w:rPr>
-      </w:pPr>
-      <w:r>
-        <w:rPr>
-          <w:i/>
-          <w:iCs/>
-          <w:sz w:val="20"/>
-          <w:szCs w:val="20"/>
-        </w:rPr>
-        <w:t xml:space="preserve">My IDE does not let me do either but in theory a1[3] would let us look outside the array otherwise because it does not have any bounds checking </w:t>
-      </w:r>
-      <w:proofErr w:type="gramStart"/>
-      <w:r>
-        <w:rPr>
-          <w:i/>
-          <w:iCs/>
-          <w:sz w:val="20"/>
-          <w:szCs w:val="20"/>
-        </w:rPr>
-        <w:t>at(</w:t>
-      </w:r>
-      <w:proofErr w:type="gramEnd"/>
-      <w:r>
-        <w:rPr>
-          <w:i/>
-          <w:iCs/>
-          <w:sz w:val="20"/>
-          <w:szCs w:val="20"/>
-        </w:rPr>
-        <w:t>) performs bound checking for us.</w:t>
+        <w:t xml:space="preserve"> it wont manipulate a copy, the variable will be changed even outside of the function.</w:t>
+      </w:r>
+      <w:r>
+        <w:rPr>
+          <w:i/>
+          <w:iCs/>
+          <w:sz w:val="20"/>
+          <w:szCs w:val="20"/>
+        </w:rPr>
+        <w:t xml:space="preserve"> It’s similar to passing a pointer as essentially what is happening is we are manipulating data at the address of the variable.</w:t>
+      </w:r>
+    </w:p>
+    <w:p>
+      <w:pPr>
+        <w:rPr>
+          <w:b/>
+          <w:bCs/>
+        </w:rPr>
+      </w:pPr>
+      <w:r>
+        <w:rPr>
+          <w:b/>
+          <w:bCs/>
+        </w:rPr>
+        <w:t xml:space="preserve">Q.1.7 [line 220] Try this. Why does a1[3] work but at(3) does not? </w:t>
+      </w:r>
+    </w:p>
+    <w:p>
+      <w:pPr>
+        <w:rPr>
+          <w:i/>
+          <w:iCs/>
+          <w:sz w:val="20"/>
+          <w:szCs w:val="20"/>
+        </w:rPr>
+      </w:pPr>
+      <w:r>
+        <w:rPr>
+          <w:i/>
+          <w:iCs/>
+          <w:sz w:val="20"/>
+          <w:szCs w:val="20"/>
+        </w:rPr>
+        <w:t>My IDE does not let me do either but in theory a1[3] would let us look outside the array otherwise because it does not have any bounds checking at() performs bound checking for us.</w:t>
       </w:r>
     </w:p>
     <w:p>
@@ -1013,131 +821,57 @@
           <w:szCs w:val="20"/>
         </w:rPr>
       </w:pPr>
-      <w:proofErr w:type="gramStart"/>
-      <w:r>
-        <w:rPr>
-          <w:i/>
-          <w:iCs/>
-          <w:sz w:val="20"/>
-          <w:szCs w:val="20"/>
-        </w:rPr>
-        <w:t>Push(</w:t>
-      </w:r>
-      <w:proofErr w:type="gramEnd"/>
-      <w:r>
-        <w:rPr>
-          <w:i/>
-          <w:iCs/>
-          <w:sz w:val="20"/>
-          <w:szCs w:val="20"/>
-        </w:rPr>
-        <w:t>) adds an item to the top of a stack and pop() removes the item at the top of a stack.</w:t>
-      </w:r>
-    </w:p>
-    <w:p>
-      <w:pPr>
-        <w:rPr>
-          <w:b/>
-          <w:bCs/>
-        </w:rPr>
-      </w:pPr>
-      <w:r>
-        <w:rPr>
-          <w:b/>
-          <w:bCs/>
-        </w:rPr>
-        <w:t xml:space="preserve">Q.5 [line 112] A stack has no </w:t>
-      </w:r>
-      <w:proofErr w:type="spellStart"/>
-      <w:r>
-        <w:rPr>
-          <w:b/>
-          <w:bCs/>
-        </w:rPr>
-        <w:t>no</w:t>
-      </w:r>
-      <w:proofErr w:type="spellEnd"/>
-      <w:r>
-        <w:rPr>
-          <w:b/>
-          <w:bCs/>
-        </w:rPr>
-        <w:t xml:space="preserve"> [] or </w:t>
-      </w:r>
-      <w:proofErr w:type="gramStart"/>
-      <w:r>
-        <w:rPr>
-          <w:b/>
-          <w:bCs/>
-        </w:rPr>
-        <w:t>at(</w:t>
-      </w:r>
-      <w:proofErr w:type="gramEnd"/>
-      <w:r>
-        <w:rPr>
-          <w:b/>
-          <w:bCs/>
-        </w:rPr>
-        <w:t xml:space="preserve">) method - why? </w:t>
-      </w:r>
-    </w:p>
-    <w:p>
-      <w:pPr>
-        <w:rPr>
-          <w:i/>
-          <w:iCs/>
-          <w:sz w:val="20"/>
-          <w:szCs w:val="20"/>
-        </w:rPr>
-      </w:pPr>
-      <w:r>
-        <w:rPr>
-          <w:i/>
-          <w:iCs/>
-          <w:sz w:val="20"/>
-          <w:szCs w:val="20"/>
-        </w:rPr>
-        <w:t xml:space="preserve">Stacks aren’t meant to be used like arrays and so haven’t been designed with their functionality. A stack is designed to be more </w:t>
-      </w:r>
-      <w:proofErr w:type="gramStart"/>
-      <w:r>
-        <w:rPr>
-          <w:i/>
-          <w:iCs/>
-          <w:sz w:val="20"/>
-          <w:szCs w:val="20"/>
-        </w:rPr>
-        <w:t>limited</w:t>
-      </w:r>
-      <w:proofErr w:type="gramEnd"/>
-      <w:r>
-        <w:rPr>
-          <w:i/>
-          <w:iCs/>
-          <w:sz w:val="20"/>
-          <w:szCs w:val="20"/>
-        </w:rPr>
-        <w:t xml:space="preserve"> and data stored in it can only be accessed by </w:t>
-      </w:r>
-      <w:proofErr w:type="spellStart"/>
-      <w:r>
-        <w:rPr>
-          <w:i/>
-          <w:iCs/>
-          <w:sz w:val="20"/>
-          <w:szCs w:val="20"/>
-        </w:rPr>
-        <w:t>it’s</w:t>
-      </w:r>
-      <w:proofErr w:type="spellEnd"/>
-      <w:r>
-        <w:rPr>
-          <w:i/>
-          <w:iCs/>
-          <w:sz w:val="20"/>
-          <w:szCs w:val="20"/>
-        </w:rPr>
-        <w:t xml:space="preserve"> rules</w:t>
+      <w:r>
+        <w:rPr>
+          <w:i/>
+          <w:iCs/>
+          <w:sz w:val="20"/>
+          <w:szCs w:val="20"/>
+        </w:rPr>
+        <w:t>Push() adds an item to the top of a stack and pop() removes the item at the top of a stack.</w:t>
+      </w:r>
+    </w:p>
+    <w:p>
+      <w:pPr>
+        <w:rPr>
+          <w:b/>
+          <w:bCs/>
+        </w:rPr>
+      </w:pPr>
+      <w:r>
+        <w:rPr>
+          <w:b/>
+          <w:bCs/>
+        </w:rPr>
+        <w:t xml:space="preserve">Q.5 [line 112] A stack has no no [] or at() method - why? </w:t>
+      </w:r>
+    </w:p>
+    <w:p>
+      <w:pPr>
+        <w:rPr>
+          <w:i/>
+          <w:iCs/>
+          <w:sz w:val="20"/>
+          <w:szCs w:val="20"/>
+        </w:rPr>
+      </w:pPr>
+      <w:r>
+        <w:rPr>
+          <w:i/>
+          <w:iCs/>
+          <w:sz w:val="20"/>
+          <w:szCs w:val="20"/>
+        </w:rPr>
+        <w:t>Stacks aren’t meant to be used like arrays and so haven’t been designed with their functionality. A stack is designed to be more limited</w:t>
+      </w:r>
+      <w:r>
+        <w:rPr>
+          <w:i/>
+          <w:iCs/>
+          <w:sz w:val="20"/>
+          <w:szCs w:val="20"/>
+        </w:rPr>
+        <w:t xml:space="preserve"> and data stored in it can only be accessed by it’s rules</w:t>
       </w:r>
       <w:r>
         <w:rPr>
@@ -1171,109 +905,26 @@
           <w:bCs/>
         </w:rPr>
         <w:lastRenderedPageBreak/>
-        <w:t xml:space="preserve">Q.6 [line 115] What is the difference between a </w:t>
-      </w:r>
-      <w:proofErr w:type="spellStart"/>
-      <w:proofErr w:type="gramStart"/>
-      <w:r>
-        <w:rPr>
-          <w:b/>
-          <w:bCs/>
-        </w:rPr>
-        <w:t>stack.pop</w:t>
-      </w:r>
-      <w:proofErr w:type="spellEnd"/>
-      <w:r>
-        <w:rPr>
-          <w:b/>
-          <w:bCs/>
-        </w:rPr>
-        <w:t>(</w:t>
-      </w:r>
-      <w:proofErr w:type="gramEnd"/>
-      <w:r>
-        <w:rPr>
-          <w:b/>
-          <w:bCs/>
-        </w:rPr>
-        <w:t xml:space="preserve">) and a </w:t>
-      </w:r>
-      <w:proofErr w:type="spellStart"/>
-      <w:r>
-        <w:rPr>
-          <w:b/>
-          <w:bCs/>
-        </w:rPr>
-        <w:t>queue.pop</w:t>
-      </w:r>
-      <w:proofErr w:type="spellEnd"/>
-      <w:r>
-        <w:rPr>
-          <w:b/>
-          <w:bCs/>
-        </w:rPr>
-        <w:t xml:space="preserve">() ? </w:t>
-      </w:r>
-    </w:p>
-    <w:p>
-      <w:pPr>
-        <w:rPr>
-          <w:i/>
-          <w:iCs/>
-          <w:sz w:val="20"/>
-          <w:szCs w:val="20"/>
-        </w:rPr>
-      </w:pPr>
-      <w:proofErr w:type="spellStart"/>
-      <w:proofErr w:type="gramStart"/>
-      <w:r>
-        <w:rPr>
-          <w:i/>
-          <w:iCs/>
-          <w:sz w:val="20"/>
-          <w:szCs w:val="20"/>
-        </w:rPr>
-        <w:t>Stack.pop</w:t>
-      </w:r>
-      <w:proofErr w:type="spellEnd"/>
-      <w:r>
-        <w:rPr>
-          <w:i/>
-          <w:iCs/>
-          <w:sz w:val="20"/>
-          <w:szCs w:val="20"/>
-        </w:rPr>
-        <w:t>(</w:t>
-      </w:r>
-      <w:proofErr w:type="gramEnd"/>
-      <w:r>
-        <w:rPr>
-          <w:i/>
-          <w:iCs/>
-          <w:sz w:val="20"/>
-          <w:szCs w:val="20"/>
-        </w:rPr>
-        <w:t xml:space="preserve">) will give you the element that was last inserted into it while </w:t>
-      </w:r>
-      <w:proofErr w:type="spellStart"/>
-      <w:r>
-        <w:rPr>
-          <w:i/>
-          <w:iCs/>
-          <w:sz w:val="20"/>
-          <w:szCs w:val="20"/>
-        </w:rPr>
-        <w:t>queue.pop</w:t>
-      </w:r>
-      <w:proofErr w:type="spellEnd"/>
-      <w:r>
-        <w:rPr>
-          <w:i/>
-          <w:iCs/>
-          <w:sz w:val="20"/>
-          <w:szCs w:val="20"/>
-        </w:rPr>
-        <w:t>() will give you the first element inserted into it.</w:t>
+        <w:t xml:space="preserve">Q.6 [line 115] What is the difference between a stack.pop() and a queue.pop() ? </w:t>
+      </w:r>
+    </w:p>
+    <w:p>
+      <w:pPr>
+        <w:rPr>
+          <w:i/>
+          <w:iCs/>
+          <w:sz w:val="20"/>
+          <w:szCs w:val="20"/>
+        </w:rPr>
+      </w:pPr>
+      <w:r>
+        <w:rPr>
+          <w:i/>
+          <w:iCs/>
+          <w:sz w:val="20"/>
+          <w:szCs w:val="20"/>
+        </w:rPr>
+        <w:t>Stack.pop() will give you the element that was last inserted into it while queue.pop() will give you the first element inserted into it.</w:t>
       </w:r>
     </w:p>
     <w:p>
@@ -1365,23 +1016,7 @@
           <w:b/>
           <w:bCs/>
         </w:rPr>
-        <w:t xml:space="preserve">Q.9 [line 122] Was </w:t>
-      </w:r>
-      <w:proofErr w:type="spellStart"/>
-      <w:r>
-        <w:rPr>
-          <w:b/>
-          <w:bCs/>
-        </w:rPr>
-        <w:t>max_size</w:t>
-      </w:r>
-      <w:proofErr w:type="spellEnd"/>
-      <w:r>
-        <w:rPr>
-          <w:b/>
-          <w:bCs/>
-        </w:rPr>
-        <w:t xml:space="preserve"> and size the same? (Can they be different?) </w:t>
+        <w:t xml:space="preserve">Q.9 [line 122] Was max_size and size the same? (Can they be different?) </w:t>
       </w:r>
     </w:p>
     <w:p>
@@ -1457,23 +1092,7 @@
           <w:b/>
           <w:bCs/>
         </w:rPr>
-        <w:t xml:space="preserve">Q.10 [line 123] Which </w:t>
-      </w:r>
-      <w:proofErr w:type="spellStart"/>
-      <w:r>
-        <w:rPr>
-          <w:b/>
-          <w:bCs/>
-        </w:rPr>
-        <w:t>ParticleClass</w:t>
-      </w:r>
-      <w:proofErr w:type="spellEnd"/>
-      <w:r>
-        <w:rPr>
-          <w:b/>
-          <w:bCs/>
-        </w:rPr>
-        <w:t xml:space="preserve"> constructor was called? </w:t>
+        <w:t xml:space="preserve">Q.10 [line 123] Which ParticleClass constructor was called? </w:t>
       </w:r>
     </w:p>
     <w:p>
@@ -1502,62 +1121,26 @@
           <w:b/>
           <w:bCs/>
         </w:rPr>
-        <w:t xml:space="preserve">Q.11 [line 124] Were the </w:t>
-      </w:r>
-      <w:proofErr w:type="spellStart"/>
-      <w:r>
-        <w:rPr>
-          <w:b/>
-          <w:bCs/>
-        </w:rPr>
-        <w:t>ParticleClass</w:t>
-      </w:r>
-      <w:proofErr w:type="spellEnd"/>
-      <w:r>
-        <w:rPr>
-          <w:b/>
-          <w:bCs/>
-        </w:rPr>
-        <w:t xml:space="preserve"> instances deleted? If so, how? </w:t>
-      </w:r>
-    </w:p>
-    <w:p>
-      <w:pPr>
-        <w:rPr>
-          <w:i/>
-          <w:iCs/>
-          <w:sz w:val="20"/>
-          <w:szCs w:val="20"/>
-        </w:rPr>
-      </w:pPr>
-      <w:r>
-        <w:rPr>
-          <w:i/>
-          <w:iCs/>
-          <w:sz w:val="20"/>
-          <w:szCs w:val="20"/>
-        </w:rPr>
-        <w:t xml:space="preserve">Yes, they were stored on the </w:t>
-      </w:r>
-      <w:proofErr w:type="gramStart"/>
-      <w:r>
-        <w:rPr>
-          <w:i/>
-          <w:iCs/>
-          <w:sz w:val="20"/>
-          <w:szCs w:val="20"/>
-        </w:rPr>
-        <w:t>stack</w:t>
-      </w:r>
-      <w:proofErr w:type="gramEnd"/>
-      <w:r>
-        <w:rPr>
-          <w:i/>
-          <w:iCs/>
-          <w:sz w:val="20"/>
-          <w:szCs w:val="20"/>
-        </w:rPr>
-        <w:t xml:space="preserve"> so they were deleted at the end of the scope.</w:t>
+        <w:t xml:space="preserve">Q.11 [line 124] Were the ParticleClass instances deleted? If so, how? </w:t>
+      </w:r>
+    </w:p>
+    <w:p>
+      <w:pPr>
+        <w:rPr>
+          <w:i/>
+          <w:iCs/>
+          <w:sz w:val="20"/>
+          <w:szCs w:val="20"/>
+        </w:rPr>
+      </w:pPr>
+      <w:r>
+        <w:rPr>
+          <w:i/>
+          <w:iCs/>
+          <w:sz w:val="20"/>
+          <w:szCs w:val="20"/>
+        </w:rPr>
+        <w:t>Yes, they were stored on the stack so they were deleted at the end of the scope.</w:t>
       </w:r>
     </w:p>
     <w:p>
@@ -1591,27 +1174,7 @@
           <w:sz w:val="20"/>
           <w:szCs w:val="20"/>
         </w:rPr>
-        <w:t xml:space="preserve">Yes, it was also on the </w:t>
-      </w:r>
-      <w:proofErr w:type="gramStart"/>
-      <w:r>
-        <w:rPr>
-          <w:i/>
-          <w:iCs/>
-          <w:sz w:val="20"/>
-          <w:szCs w:val="20"/>
-        </w:rPr>
-        <w:t>stack</w:t>
-      </w:r>
-      <w:proofErr w:type="gramEnd"/>
-      <w:r>
-        <w:rPr>
-          <w:i/>
-          <w:iCs/>
-          <w:sz w:val="20"/>
-          <w:szCs w:val="20"/>
-        </w:rPr>
-        <w:t xml:space="preserve"> so it also automatically got deleted. We can check using a breakpoint and see that it isn’t there.</w:t>
+        <w:t>Yes, it was also on the stack so it also automatically got deleted. We can check using a breakpoint and see that it isn’t there.</w:t>
       </w:r>
     </w:p>
     <w:p>
@@ -1668,114 +1231,26 @@
           <w:b/>
           <w:bCs/>
         </w:rPr>
-        <w:t xml:space="preserve">Q.13 [line 126] Your IDE might suggest </w:t>
-      </w:r>
-      <w:proofErr w:type="gramStart"/>
-      <w:r>
-        <w:rPr>
-          <w:b/>
-          <w:bCs/>
-        </w:rPr>
-        <w:t>to use</w:t>
-      </w:r>
-      <w:proofErr w:type="gramEnd"/>
-      <w:r>
-        <w:rPr>
-          <w:b/>
-          <w:bCs/>
-        </w:rPr>
-        <w:t xml:space="preserve"> </w:t>
-      </w:r>
-      <w:proofErr w:type="spellStart"/>
-      <w:r>
-        <w:rPr>
-          <w:b/>
-          <w:bCs/>
-        </w:rPr>
-        <w:t>emplace_back</w:t>
-      </w:r>
-      <w:proofErr w:type="spellEnd"/>
-      <w:r>
-        <w:rPr>
-          <w:b/>
-          <w:bCs/>
-        </w:rPr>
-        <w:t xml:space="preserve"> instead of </w:t>
-      </w:r>
-      <w:proofErr w:type="spellStart"/>
-      <w:r>
-        <w:rPr>
-          <w:b/>
-          <w:bCs/>
-        </w:rPr>
-        <w:t>push_back</w:t>
-      </w:r>
-      <w:proofErr w:type="spellEnd"/>
-      <w:r>
-        <w:rPr>
-          <w:b/>
-          <w:bCs/>
-        </w:rPr>
-        <w:t xml:space="preserve">. What does this mean? </w:t>
-      </w:r>
-    </w:p>
-    <w:p>
-      <w:pPr>
-        <w:rPr>
-          <w:i/>
-          <w:iCs/>
-          <w:sz w:val="20"/>
-          <w:szCs w:val="20"/>
-        </w:rPr>
-      </w:pPr>
-      <w:r>
-        <w:rPr>
-          <w:i/>
-          <w:iCs/>
-          <w:sz w:val="20"/>
-          <w:szCs w:val="20"/>
-        </w:rPr>
-        <w:t xml:space="preserve">Both put the object into the vector but work slightly differently. </w:t>
-      </w:r>
-      <w:proofErr w:type="spellStart"/>
-      <w:r>
-        <w:rPr>
-          <w:i/>
-          <w:iCs/>
-          <w:sz w:val="20"/>
-          <w:szCs w:val="20"/>
-        </w:rPr>
-        <w:t>push_back</w:t>
-      </w:r>
-      <w:proofErr w:type="spellEnd"/>
-      <w:r>
-        <w:rPr>
-          <w:i/>
-          <w:iCs/>
-          <w:sz w:val="20"/>
-          <w:szCs w:val="20"/>
-        </w:rPr>
-        <w:t xml:space="preserve"> will construct the object and then copy it into the container while </w:t>
-      </w:r>
-      <w:proofErr w:type="spellStart"/>
-      <w:r>
-        <w:rPr>
-          <w:i/>
-          <w:iCs/>
-          <w:sz w:val="20"/>
-          <w:szCs w:val="20"/>
-        </w:rPr>
-        <w:t>emplace_back</w:t>
-      </w:r>
-      <w:proofErr w:type="spellEnd"/>
-      <w:r>
-        <w:rPr>
-          <w:i/>
-          <w:iCs/>
-          <w:sz w:val="20"/>
-          <w:szCs w:val="20"/>
-        </w:rPr>
-        <w:t xml:space="preserve"> will construct the object within the container.</w:t>
+        <w:t xml:space="preserve">Q.13 [line 126] Your IDE might suggest to use emplace_back instead of push_back. What does this mean? </w:t>
+      </w:r>
+    </w:p>
+    <w:p>
+      <w:pPr>
+        <w:rPr>
+          <w:i/>
+          <w:iCs/>
+          <w:sz w:val="20"/>
+          <w:szCs w:val="20"/>
+        </w:rPr>
+      </w:pPr>
+      <w:r>
+        <w:rPr>
+          <w:i/>
+          <w:iCs/>
+          <w:sz w:val="20"/>
+          <w:szCs w:val="20"/>
+        </w:rPr>
+        <w:t>Both put the object into the vector but work slightly differently. push_back will construct the object and then copy it into the container while emplace_back will construct the object within the container.</w:t>
       </w:r>
     </w:p>
     <w:sectPr>

</xml_diff>